<commit_message>
Commit after improvement phase
</commit_message>
<xml_diff>
--- a/Documentation/Report 3/Disk Scheduling Report 3 (2015047,2015093).docx
+++ b/Documentation/Report 3/Disk Scheduling Report 3 (2015047,2015093).docx
@@ -225,13 +225,15 @@
         <w:rPr>
           <w:rFonts w:ascii="Montserrat" w:hAnsi="Montserrat"/>
         </w:rPr>
-        <w:t>26</w:t>
+        <w:t>28/10</w:t>
       </w:r>
+      <w:bookmarkStart w:id="0" w:name="_GoBack"/>
+      <w:bookmarkEnd w:id="0"/>
       <w:r>
         <w:rPr>
           <w:rFonts w:ascii="Montserrat" w:hAnsi="Montserrat"/>
         </w:rPr>
-        <w:t>/09/2017</w:t>
+        <w:t>/2017</w:t>
       </w:r>
     </w:p>
     <w:p>
@@ -631,14 +633,7 @@
           <w:rFonts w:ascii="Montserrat" w:hAnsi="Montserrat"/>
           <w:sz w:val="36"/>
         </w:rPr>
-        <w:t xml:space="preserve"> Proposed </w:t>
-      </w:r>
-      <w:r>
-        <w:rPr>
-          <w:rFonts w:ascii="Montserrat" w:hAnsi="Montserrat"/>
-          <w:sz w:val="36"/>
-        </w:rPr>
-        <w:t>Algorithm</w:t>
+        <w:t xml:space="preserve"> Proposed Algorithm</w:t>
       </w:r>
     </w:p>
     <w:p/>
@@ -1007,28 +1002,44 @@
     </w:p>
     <w:p>
       <w:pPr>
-        <w:rPr>
-          <w:rFonts w:ascii="Montserrat" w:eastAsia="Roboto" w:hAnsi="Montserrat"/>
-        </w:rPr>
-      </w:pPr>
-    </w:p>
-    <w:p>
-      <w:pPr>
         <w:pStyle w:val="Title"/>
         <w:shd w:val="clear" w:color="auto" w:fill="0D0D0D" w:themeFill="text1" w:themeFillTint="F2"/>
         <w:spacing w:line="276" w:lineRule="auto"/>
         <w:jc w:val="right"/>
         <w:rPr>
           <w:rFonts w:ascii="Montserrat" w:hAnsi="Montserrat"/>
-          <w:sz w:val="32"/>
+          <w:sz w:val="22"/>
         </w:rPr>
       </w:pPr>
       <w:r>
         <w:rPr>
           <w:rFonts w:ascii="Montserrat" w:hAnsi="Montserrat"/>
           <w:sz w:val="32"/>
-        </w:rPr>
+          <w:szCs w:val="32"/>
+        </w:rPr>
+        <w:lastRenderedPageBreak/>
         <w:t>Simulation Code</w:t>
+      </w:r>
+      <w:r>
+        <w:rPr>
+          <w:rFonts w:ascii="Montserrat" w:hAnsi="Montserrat"/>
+          <w:sz w:val="22"/>
+        </w:rPr>
+        <w:t xml:space="preserve"> (</w:t>
+      </w:r>
+      <w:r>
+        <w:rPr>
+          <w:rFonts w:ascii="Montserrat" w:hAnsi="Montserrat"/>
+          <w:sz w:val="22"/>
+        </w:rPr>
+        <w:t xml:space="preserve">Proposed </w:t>
+      </w:r>
+      <w:r>
+        <w:rPr>
+          <w:rFonts w:ascii="Montserrat" w:hAnsi="Montserrat"/>
+          <w:sz w:val="22"/>
+        </w:rPr>
+        <w:t>Changes)</w:t>
       </w:r>
     </w:p>
     <w:p>
@@ -10567,6 +10578,13 @@
         </w:tc>
       </w:tr>
     </w:tbl>
+    <w:p>
+      <w:pPr>
+        <w:rPr>
+          <w:rFonts w:ascii="Montserrat" w:eastAsia="Roboto" w:hAnsi="Montserrat"/>
+        </w:rPr>
+      </w:pPr>
+    </w:p>
     <w:p>
       <w:pPr>
         <w:rPr>
@@ -11195,8 +11213,6 @@
           <w:rFonts w:ascii="Montserrat" w:eastAsia="Roboto" w:hAnsi="Montserrat"/>
         </w:rPr>
       </w:pPr>
-      <w:bookmarkStart w:id="0" w:name="_GoBack"/>
-      <w:bookmarkEnd w:id="0"/>
     </w:p>
     <w:p>
       <w:pPr>
@@ -11845,7 +11861,67 @@
         <w:rPr>
           <w:rFonts w:ascii="Montserrat" w:hAnsi="Montserrat"/>
         </w:rPr>
-        <w:t xml:space="preserve">The problem of prompt head service calls was reduced by our proposed changes to register service calls in the queue in real time. Those head service calls are sorted in the next cycle and processed according to the Algorithm logic. </w:t>
+        <w:t>The</w:t>
+      </w:r>
+      <w:r>
+        <w:rPr>
+          <w:rFonts w:ascii="Montserrat" w:hAnsi="Montserrat"/>
+        </w:rPr>
+        <w:t xml:space="preserve"> problem of prompt head service-</w:t>
+      </w:r>
+      <w:r>
+        <w:rPr>
+          <w:rFonts w:ascii="Montserrat" w:hAnsi="Montserrat"/>
+        </w:rPr>
+        <w:t>calls</w:t>
+      </w:r>
+      <w:r>
+        <w:rPr>
+          <w:rFonts w:ascii="Montserrat" w:hAnsi="Montserrat"/>
+        </w:rPr>
+        <w:t xml:space="preserve"> and unnecessary head movement after initial processing</w:t>
+      </w:r>
+      <w:r>
+        <w:rPr>
+          <w:rFonts w:ascii="Montserrat" w:hAnsi="Montserrat"/>
+        </w:rPr>
+        <w:t xml:space="preserve"> was re</w:t>
+      </w:r>
+      <w:r>
+        <w:rPr>
+          <w:rFonts w:ascii="Montserrat" w:hAnsi="Montserrat"/>
+        </w:rPr>
+        <w:t>moved</w:t>
+      </w:r>
+      <w:r>
+        <w:rPr>
+          <w:rFonts w:ascii="Montserrat" w:hAnsi="Montserrat"/>
+        </w:rPr>
+        <w:t xml:space="preserve"> by our proposed changes </w:t>
+      </w:r>
+      <w:r>
+        <w:rPr>
+          <w:rFonts w:ascii="Montserrat" w:hAnsi="Montserrat"/>
+        </w:rPr>
+        <w:t>by</w:t>
+      </w:r>
+      <w:r>
+        <w:rPr>
+          <w:rFonts w:ascii="Montserrat" w:hAnsi="Montserrat"/>
+        </w:rPr>
+        <w:t xml:space="preserve"> register</w:t>
+      </w:r>
+      <w:r>
+        <w:rPr>
+          <w:rFonts w:ascii="Montserrat" w:hAnsi="Montserrat"/>
+        </w:rPr>
+        <w:t>ing</w:t>
+      </w:r>
+      <w:r>
+        <w:rPr>
+          <w:rFonts w:ascii="Montserrat" w:hAnsi="Montserrat"/>
+        </w:rPr>
+        <w:t xml:space="preserve"> service calls in the queue in real time. Those head service calls are sorted in the next cycle and processed according to the Algorithm logic. </w:t>
       </w:r>
     </w:p>
     <w:p>

</xml_diff>